<commit_message>
updates after AF suggestion
</commit_message>
<xml_diff>
--- a/Class_Test/2012-2013/MAT013_Class_Test_2012-2013.docx
+++ b/Class_Test/2012-2013/MAT013_Class_Test_2012-2013.docx
@@ -376,7 +376,7 @@
     </w:p>
     <w:p>
       <w:r>
-        <w:t xml:space="preserve">Create a function that will give all numbers less than a certain number</w:t>
+        <w:t xml:space="preserve">Create a function that will give all numbers less than</w:t>
       </w:r>
       <w:r>
         <w:t xml:space="preserve"> </w:t>
@@ -391,7 +391,7 @@
         <w:t xml:space="preserve"> </w:t>
       </w:r>
       <w:r>
-        <w:t xml:space="preserve">that are not divisible by</w:t>
+        <w:t xml:space="preserve">(an input), not divisible by</w:t>
       </w:r>
       <w:r>
         <w:t xml:space="preserve"> </w:t>
@@ -454,7 +454,7 @@
         <w:t xml:space="preserve"> </w:t>
       </w:r>
       <w:r>
-        <w:t xml:space="preserve">and the file name "classtest" (include this file in your email to Joanna Emery).</w:t>
+        <w:t xml:space="preserve">and the file name "classtest".</w:t>
       </w:r>
     </w:p>
     <w:p>
@@ -475,7 +475,7 @@
     </w:p>
     <w:p>
       <w:r>
-        <w:t xml:space="preserve">The files "Game_1.csv, Game_2.csv, Game_3.csv,... Game_7.csv" contains data for guesses of the game "2/3rds of the average":</w:t>
+        <w:t xml:space="preserve">The files "Game_1.csv, Game_2.csv, Game_3.csv,... Game_6.csv" contains data for guesses of the game "2/3rds of the average":</w:t>
       </w:r>
     </w:p>
     <w:p>
@@ -494,7 +494,7 @@
         </w:numPr>
       </w:pPr>
       <w:r>
-        <w:t xml:space="preserve">Obtain histograms showing the distribution of guesses in each individual game and over all games (i.e. produce 8 plots).</w:t>
+        <w:t xml:space="preserve">Obtain histograms showing the distribution of guesses in each individual game and over all games (i.e. produce 7 plots).</w:t>
       </w:r>
     </w:p>
     <w:p>

</xml_diff>

<commit_message>
slight tweak of class test
</commit_message>
<xml_diff>
--- a/Class_Test/2012-2013/MAT013_Class_Test_2012-2013.docx
+++ b/Class_Test/2012-2013/MAT013_Class_Test_2012-2013.docx
@@ -174,7 +174,7 @@
         <w:rPr>
           <w:rStyle w:val="VerbatimChar"/>
         </w:rPr>
-        <w:t xml:space="preserve">Minimize</w:t>
+        <w:t xml:space="preserve">Maximize</w:t>
       </w:r>
     </w:p>
     <w:p>
@@ -244,6 +244,18 @@
             <m:rPr/>
             <m:t>)</m:t>
           </m:r>
+          <m:r>
+            <m:rPr/>
+            <m:t>+</m:t>
+          </m:r>
+          <m:r>
+            <m:rPr/>
+            <m:t>2</m:t>
+          </m:r>
+          <m:r>
+            <m:rPr/>
+            <m:t>z</m:t>
+          </m:r>
         </m:oMath>
       </m:oMathPara>
       <w:br/>
@@ -284,7 +296,7 @@
           </m:r>
           <m:r>
             <m:rPr/>
-            <m:t>≥</m:t>
+            <m:t>≤</m:t>
           </m:r>
           <m:r>
             <m:rPr/>
@@ -316,6 +328,10 @@
           </m:r>
           <m:r>
             <m:rPr/>
+            <m:t>y</m:t>
+          </m:r>
+          <m:r>
+            <m:rPr/>
             <m:t>≥</m:t>
           </m:r>
           <m:r>
@@ -353,6 +369,74 @@
           <m:r>
             <m:rPr/>
             <m:t>25</m:t>
+          </m:r>
+        </m:oMath>
+      </m:oMathPara>
+      <w:br/>
+      <w:r>
+        <w:t xml:space="preserve"> </w:t>
+      </w:r>
+      <w:br/>
+      <m:oMathPara>
+        <m:oMathParaPr>
+          <m:jc m:val="center"/>
+        </m:oMathParaPr>
+        <m:oMath>
+          <m:r>
+            <m:rPr/>
+            <m:t>y</m:t>
+          </m:r>
+          <m:r>
+            <m:rPr/>
+            <m:t>≥</m:t>
+          </m:r>
+          <m:r>
+            <m:rPr/>
+            <m:t>0</m:t>
+          </m:r>
+        </m:oMath>
+      </m:oMathPara>
+      <w:br/>
+      <w:r>
+        <w:t xml:space="preserve"> </w:t>
+      </w:r>
+      <w:br/>
+      <m:oMathPara>
+        <m:oMathParaPr>
+          <m:jc m:val="center"/>
+        </m:oMathParaPr>
+        <m:oMath>
+          <m:r>
+            <m:rPr/>
+            <m:t>z</m:t>
+          </m:r>
+          <m:r>
+            <m:rPr/>
+            <m:t>≥</m:t>
+          </m:r>
+          <m:r>
+            <m:rPr/>
+            <m:t>max</m:t>
+          </m:r>
+          <m:r>
+            <m:rPr/>
+            <m:t>(</m:t>
+          </m:r>
+          <m:r>
+            <m:rPr/>
+            <m:t>x</m:t>
+          </m:r>
+          <m:r>
+            <m:rPr/>
+            <m:t>,</m:t>
+          </m:r>
+          <m:r>
+            <m:rPr/>
+            <m:t>y</m:t>
+          </m:r>
+          <m:r>
+            <m:rPr/>
+            <m:t>)</m:t>
           </m:r>
         </m:oMath>
       </m:oMathPara>

</xml_diff>

<commit_message>
Slight tweak to class test
</commit_message>
<xml_diff>
--- a/Class_Test/2012-2013/MAT013_Class_Test_2012-2013.docx
+++ b/Class_Test/2012-2013/MAT013_Class_Test_2012-2013.docx
@@ -578,7 +578,7 @@
         </w:numPr>
       </w:pPr>
       <w:r>
-        <w:t xml:space="preserve">Obtain histograms showing the distribution of guesses in each individual game and over all games (i.e. produce 7 plots).</w:t>
+        <w:t xml:space="preserve">Obtain histograms showing the distribution of guesses in each individual game and over all games (i.e. produce 7 plots). [10]</w:t>
       </w:r>
     </w:p>
     <w:p>
@@ -589,7 +589,7 @@
         </w:numPr>
       </w:pPr>
       <w:r>
-        <w:t xml:space="preserve">Identify the winning guess in each individual game and over all games.</w:t>
+        <w:t xml:space="preserve">Identify the winning guess in each individual game and over all games. [20]</w:t>
       </w:r>
     </w:p>
     <w:p>
@@ -600,7 +600,7 @@
         </w:numPr>
       </w:pPr>
       <w:r>
-        <w:t xml:space="preserve">Every game is played with a different number of players, obtain a scatter plot of the winning guesses against the number of players (include the overall).</w:t>
+        <w:t xml:space="preserve">Every game is played with a different number of players, obtain a scatter plot of the winning guesses against the number of players (include the overall). [7]</w:t>
       </w:r>
     </w:p>
     <w:p>
@@ -611,12 +611,7 @@
         </w:numPr>
       </w:pPr>
       <w:r>
-        <w:t xml:space="preserve">Comment on the relationship (if any) between the number of players and the winning guess.</w:t>
-      </w:r>
-    </w:p>
-    <w:p>
-      <w:r>
-        <w:t xml:space="preserve">[40]</w:t>
+        <w:t xml:space="preserve">Comment on the relationship (if any) between the number of players and the winning guess. [3]</w:t>
       </w:r>
     </w:p>
   </w:body>

</xml_diff>

<commit_message>
Tweaking class test ready for new website
</commit_message>
<xml_diff>
--- a/Class_Test/2012-2013/MAT013_Class_Test_2012-2013.docx
+++ b/Class_Test/2012-2013/MAT013_Class_Test_2012-2013.docx
@@ -2,7 +2,7 @@
 <file path=word/document.xml><?xml version="1.0" encoding="utf-8"?>
 <w:document xmlns:w="http://schemas.openxmlformats.org/wordprocessingml/2006/main" xmlns:m="http://schemas.openxmlformats.org/officeDocument/2006/math" xmlns:r="http://schemas.openxmlformats.org/officeDocument/2006/relationships" xmlns:o="urn:schemas-microsoft-com:office:office" xmlns:v="urn:schemas-microsoft-com:vml" xmlns:w10="urn:schemas-microsoft-com:office:word" xmlns:a="http://schemas.openxmlformats.org/drawingml/2006/main" xmlns:pic="http://schemas.openxmlformats.org/drawingml/2006/picture" xmlns:wp="http://schemas.openxmlformats.org/drawingml/2006/wordprocessingDrawing">
   <w:body>
-    <w:bookmarkStart w:id="mat013-class-test" w:name="mat013-class-test"/>
+    <w:bookmarkStart w:id="21" w:name="mat013-class-test"/>
     <w:p>
       <w:pPr>
         <w:pStyle w:val="Heading1"/>
@@ -11,8 +11,8 @@
         <w:t xml:space="preserve">MAT013 Class Test</w:t>
       </w:r>
     </w:p>
-    <w:bookmarkEnd w:id="mat013-class-test"/>
-    <w:bookmarkStart w:id="instructions" w:name="instructions"/>
+    <w:bookmarkEnd w:id="21"/>
+    <w:bookmarkStart w:id="22" w:name="instructions"/>
     <w:p>
       <w:pPr>
         <w:pStyle w:val="Heading2"/>
@@ -21,7 +21,7 @@
         <w:t xml:space="preserve">Instructions:</w:t>
       </w:r>
     </w:p>
-    <w:bookmarkEnd w:id="instructions"/>
+    <w:bookmarkEnd w:id="22"/>
     <w:p>
       <w:pPr>
         <w:numPr>
@@ -119,7 +119,7 @@
         <w:t xml:space="preserve">.</w:t>
       </w:r>
     </w:p>
-    <w:bookmarkStart w:id="class-test" w:name="class-test"/>
+    <w:bookmarkStart w:id="23" w:name="class-test"/>
     <w:p>
       <w:pPr>
         <w:pStyle w:val="Heading2"/>
@@ -128,7 +128,7 @@
         <w:t xml:space="preserve">Class test:</w:t>
       </w:r>
     </w:p>
-    <w:bookmarkEnd w:id="class-test"/>
+    <w:bookmarkEnd w:id="23"/>
     <w:p>
       <w:pPr>
         <w:numPr>
@@ -141,11 +141,23 @@
       </w:r>
     </w:p>
     <w:p>
+      <w:pPr>
+        <w:numPr>
+          <w:numId w:val="1"/>
+          <w:ilvl w:val="0"/>
+        </w:numPr>
+      </w:pPr>
       <w:r>
         <w:t xml:space="preserve">Create a data set with two variables: "Week" and "Ranking". For every week of the MAT013 course (1-5 including this class test) give a ranking of your enjoyment of each week of the course (1 being the best). Write some code (in both SAS and R) to sort this data set in descending order of the enjoyment ranking.</w:t>
       </w:r>
     </w:p>
     <w:p>
+      <w:pPr>
+        <w:numPr>
+          <w:numId w:val="1"/>
+          <w:ilvl w:val="0"/>
+        </w:numPr>
+      </w:pPr>
       <w:r>
         <w:t xml:space="preserve">[10]</w:t>
       </w:r>
@@ -153,7 +165,7 @@
     <w:p>
       <w:pPr>
         <w:numPr>
-          <w:numId w:val="5"/>
+          <w:numId w:val="4"/>
           <w:ilvl w:val="0"/>
         </w:numPr>
       </w:pPr>
@@ -162,6 +174,12 @@
       </w:r>
     </w:p>
     <w:p>
+      <w:pPr>
+        <w:numPr>
+          <w:numId w:val="1"/>
+          <w:ilvl w:val="0"/>
+        </w:numPr>
+      </w:pPr>
       <w:r>
         <w:t xml:space="preserve">Solve the following optimisation problem:</w:t>
       </w:r>
@@ -169,6 +187,10 @@
     <w:p>
       <w:pPr>
         <w:pStyle w:val="SourceCode"/>
+        <w:numPr>
+          <w:numId w:val="1"/>
+          <w:ilvl w:val="0"/>
+        </w:numPr>
       </w:pPr>
       <w:r>
         <w:rPr>
@@ -178,7 +200,12 @@
       </w:r>
     </w:p>
     <w:p>
-      <w:br/>
+      <w:pPr>
+        <w:numPr>
+          <w:numId w:val="1"/>
+          <w:ilvl w:val="0"/>
+        </w:numPr>
+      </w:pPr>
       <m:oMathPara>
         <m:oMathParaPr>
           <m:jc m:val="center"/>
@@ -258,11 +285,14 @@
           </m:r>
         </m:oMath>
       </m:oMathPara>
-      <w:br/>
     </w:p>
     <w:p>
       <w:pPr>
         <w:pStyle w:val="SourceCode"/>
+        <w:numPr>
+          <w:numId w:val="1"/>
+          <w:ilvl w:val="0"/>
+        </w:numPr>
       </w:pPr>
       <w:r>
         <w:rPr>
@@ -272,7 +302,12 @@
       </w:r>
     </w:p>
     <w:p>
-      <w:br/>
+      <w:pPr>
+        <w:numPr>
+          <w:numId w:val="1"/>
+          <w:ilvl w:val="0"/>
+        </w:numPr>
+      </w:pPr>
       <m:oMathPara>
         <m:oMathParaPr>
           <m:jc m:val="center"/>
@@ -304,11 +339,25 @@
           </m:r>
         </m:oMath>
       </m:oMathPara>
-      <w:br/>
-      <w:r>
-        <w:t xml:space="preserve"> </w:t>
-      </w:r>
-      <w:br/>
+    </w:p>
+    <w:p>
+      <w:pPr>
+        <w:numPr>
+          <w:numId w:val="1"/>
+          <w:ilvl w:val="0"/>
+        </w:numPr>
+      </w:pPr>
+      <w:r>
+        <w:t xml:space="preserve"> </w:t>
+      </w:r>
+    </w:p>
+    <w:p>
+      <w:pPr>
+        <w:numPr>
+          <w:numId w:val="1"/>
+          <w:ilvl w:val="0"/>
+        </w:numPr>
+      </w:pPr>
       <m:oMathPara>
         <m:oMathParaPr>
           <m:jc m:val="center"/>
@@ -340,11 +389,25 @@
           </m:r>
         </m:oMath>
       </m:oMathPara>
-      <w:br/>
-      <w:r>
-        <w:t xml:space="preserve"> </w:t>
-      </w:r>
-      <w:br/>
+    </w:p>
+    <w:p>
+      <w:pPr>
+        <w:numPr>
+          <w:numId w:val="1"/>
+          <w:ilvl w:val="0"/>
+        </w:numPr>
+      </w:pPr>
+      <w:r>
+        <w:t xml:space="preserve"> </w:t>
+      </w:r>
+    </w:p>
+    <w:p>
+      <w:pPr>
+        <w:numPr>
+          <w:numId w:val="1"/>
+          <w:ilvl w:val="0"/>
+        </w:numPr>
+      </w:pPr>
       <m:oMathPara>
         <m:oMathParaPr>
           <m:jc m:val="center"/>
@@ -372,11 +435,25 @@
           </m:r>
         </m:oMath>
       </m:oMathPara>
-      <w:br/>
-      <w:r>
-        <w:t xml:space="preserve"> </w:t>
-      </w:r>
-      <w:br/>
+    </w:p>
+    <w:p>
+      <w:pPr>
+        <w:numPr>
+          <w:numId w:val="1"/>
+          <w:ilvl w:val="0"/>
+        </w:numPr>
+      </w:pPr>
+      <w:r>
+        <w:t xml:space="preserve"> </w:t>
+      </w:r>
+    </w:p>
+    <w:p>
+      <w:pPr>
+        <w:numPr>
+          <w:numId w:val="1"/>
+          <w:ilvl w:val="0"/>
+        </w:numPr>
+      </w:pPr>
       <m:oMathPara>
         <m:oMathParaPr>
           <m:jc m:val="center"/>
@@ -396,11 +473,25 @@
           </m:r>
         </m:oMath>
       </m:oMathPara>
-      <w:br/>
-      <w:r>
-        <w:t xml:space="preserve"> </w:t>
-      </w:r>
-      <w:br/>
+    </w:p>
+    <w:p>
+      <w:pPr>
+        <w:numPr>
+          <w:numId w:val="1"/>
+          <w:ilvl w:val="0"/>
+        </w:numPr>
+      </w:pPr>
+      <w:r>
+        <w:t xml:space="preserve"> </w:t>
+      </w:r>
+    </w:p>
+    <w:p>
+      <w:pPr>
+        <w:numPr>
+          <w:numId w:val="1"/>
+          <w:ilvl w:val="0"/>
+        </w:numPr>
+      </w:pPr>
       <m:oMathPara>
         <m:oMathParaPr>
           <m:jc m:val="center"/>
@@ -440,9 +531,14 @@
           </m:r>
         </m:oMath>
       </m:oMathPara>
-      <w:br/>
-    </w:p>
-    <w:p>
+    </w:p>
+    <w:p>
+      <w:pPr>
+        <w:numPr>
+          <w:numId w:val="1"/>
+          <w:ilvl w:val="0"/>
+        </w:numPr>
+      </w:pPr>
       <w:r>
         <w:t xml:space="preserve">[25]</w:t>
       </w:r>
@@ -450,7 +546,7 @@
     <w:p>
       <w:pPr>
         <w:numPr>
-          <w:numId w:val="6"/>
+          <w:numId w:val="4"/>
           <w:ilvl w:val="0"/>
         </w:numPr>
       </w:pPr>
@@ -459,6 +555,12 @@
       </w:r>
     </w:p>
     <w:p>
+      <w:pPr>
+        <w:numPr>
+          <w:numId w:val="1"/>
+          <w:ilvl w:val="0"/>
+        </w:numPr>
+      </w:pPr>
       <w:r>
         <w:t xml:space="preserve">Create a function that will give all numbers less than</w:t>
       </w:r>
@@ -514,6 +616,12 @@
       </w:r>
     </w:p>
     <w:p>
+      <w:pPr>
+        <w:numPr>
+          <w:numId w:val="1"/>
+          <w:ilvl w:val="0"/>
+        </w:numPr>
+      </w:pPr>
       <w:r>
         <w:t xml:space="preserve">Demonstrate this with</w:t>
       </w:r>
@@ -542,6 +650,12 @@
       </w:r>
     </w:p>
     <w:p>
+      <w:pPr>
+        <w:numPr>
+          <w:numId w:val="1"/>
+          <w:ilvl w:val="0"/>
+        </w:numPr>
+      </w:pPr>
       <w:r>
         <w:t xml:space="preserve">[25]</w:t>
       </w:r>
@@ -549,7 +663,7 @@
     <w:p>
       <w:pPr>
         <w:numPr>
-          <w:numId w:val="7"/>
+          <w:numId w:val="4"/>
           <w:ilvl w:val="0"/>
         </w:numPr>
       </w:pPr>
@@ -558,13 +672,110 @@
       </w:r>
     </w:p>
     <w:p>
-      <w:r>
-        <w:t xml:space="preserve">The files "Game_1.csv, Game_2.csv, Game_3.csv,... Game_6.csv" contains data for guesses of the game "2/3rds of the average":</w:t>
+      <w:pPr>
+        <w:numPr>
+          <w:numId w:val="1"/>
+          <w:ilvl w:val="0"/>
+        </w:numPr>
+      </w:pPr>
+      <w:r>
+        <w:t xml:space="preserve">The files</w:t>
+      </w:r>
+      <w:r>
+        <w:t xml:space="preserve"> </w:t>
+      </w:r>
+      <w:hyperlink r:id="rId24">
+        <w:r>
+          <w:rPr>
+            <w:rStyle w:val="Link"/>
+          </w:rPr>
+          <w:t xml:space="preserve">Game_1.csv</w:t>
+        </w:r>
+      </w:hyperlink>
+      <w:r>
+        <w:t xml:space="preserve">,</w:t>
+      </w:r>
+      <w:r>
+        <w:t xml:space="preserve"> </w:t>
+      </w:r>
+      <w:hyperlink r:id="rId25">
+        <w:r>
+          <w:rPr>
+            <w:rStyle w:val="Link"/>
+          </w:rPr>
+          <w:t xml:space="preserve">Game_2.csv</w:t>
+        </w:r>
+      </w:hyperlink>
+      <w:r>
+        <w:t xml:space="preserve">,</w:t>
+      </w:r>
+      <w:r>
+        <w:t xml:space="preserve"> </w:t>
+      </w:r>
+      <w:hyperlink r:id="rId26">
+        <w:r>
+          <w:rPr>
+            <w:rStyle w:val="Link"/>
+          </w:rPr>
+          <w:t xml:space="preserve">Game_3.csv</w:t>
+        </w:r>
+      </w:hyperlink>
+      <w:r>
+        <w:t xml:space="preserve">,</w:t>
+      </w:r>
+      <w:r>
+        <w:t xml:space="preserve"> </w:t>
+      </w:r>
+      <w:hyperlink r:id="rId27">
+        <w:r>
+          <w:rPr>
+            <w:rStyle w:val="Link"/>
+          </w:rPr>
+          <w:t xml:space="preserve">Game_4.csv</w:t>
+        </w:r>
+      </w:hyperlink>
+      <w:r>
+        <w:t xml:space="preserve">,</w:t>
+      </w:r>
+      <w:r>
+        <w:t xml:space="preserve"> </w:t>
+      </w:r>
+      <w:hyperlink r:id="rId28">
+        <w:r>
+          <w:rPr>
+            <w:rStyle w:val="Link"/>
+          </w:rPr>
+          <w:t xml:space="preserve">Game_5.csv</w:t>
+        </w:r>
+      </w:hyperlink>
+      <w:r>
+        <w:t xml:space="preserve">,</w:t>
+      </w:r>
+      <w:r>
+        <w:t xml:space="preserve"> </w:t>
+      </w:r>
+      <w:hyperlink r:id="rId29">
+        <w:r>
+          <w:rPr>
+            <w:rStyle w:val="Link"/>
+          </w:rPr>
+          <w:t xml:space="preserve">Game_6.csv</w:t>
+        </w:r>
+      </w:hyperlink>
+      <w:r>
+        <w:t xml:space="preserve"> </w:t>
+      </w:r>
+      <w:r>
+        <w:t xml:space="preserve">contains data for guesses of the game "2/3rds of the average":</w:t>
       </w:r>
     </w:p>
     <w:p>
       <w:pPr>
         <w:pStyle w:val="BlockQuote"/>
+        <w:numPr>
+          <w:numId w:val="1"/>
+          <w:ilvl w:val="0"/>
+        </w:numPr>
       </w:pPr>
       <w:r>
         <w:t xml:space="preserve">"All individuals must guess a number between 0 and 100 (inclusive). The winner of the game is the guess that is closest to two thirds of the average of all guesses."</w:t>
@@ -573,8 +784,8 @@
     <w:p>
       <w:pPr>
         <w:numPr>
-          <w:numId w:val="8"/>
-          <w:ilvl w:val="0"/>
+          <w:numId w:val="5"/>
+          <w:ilvl w:val="1"/>
         </w:numPr>
       </w:pPr>
       <w:r>
@@ -584,8 +795,8 @@
     <w:p>
       <w:pPr>
         <w:numPr>
-          <w:numId w:val="8"/>
-          <w:ilvl w:val="0"/>
+          <w:numId w:val="5"/>
+          <w:ilvl w:val="1"/>
         </w:numPr>
       </w:pPr>
       <w:r>
@@ -595,8 +806,8 @@
     <w:p>
       <w:pPr>
         <w:numPr>
-          <w:numId w:val="8"/>
-          <w:ilvl w:val="0"/>
+          <w:numId w:val="5"/>
+          <w:ilvl w:val="1"/>
         </w:numPr>
       </w:pPr>
       <w:r>
@@ -606,8 +817,8 @@
     <w:p>
       <w:pPr>
         <w:numPr>
-          <w:numId w:val="8"/>
-          <w:ilvl w:val="0"/>
+          <w:numId w:val="5"/>
+          <w:ilvl w:val="1"/>
         </w:numPr>
       </w:pPr>
       <w:r>
@@ -616,11 +827,16 @@
     </w:p>
   </w:body>
 </w:document>
+</file>
+
+<file path=word/footnotes.xml><?xml version="1.0" encoding="utf-8"?>
+<w:footnotes xmlns:w="http://schemas.openxmlformats.org/wordprocessingml/2006/main" xmlns:m="http://schemas.openxmlformats.org/officeDocument/2006/math" xmlns:r="http://schemas.openxmlformats.org/officeDocument/2006/relationships" xmlns:o="urn:schemas-microsoft-com:office:office" xmlns:v="urn:schemas-microsoft-com:vml" xmlns:w10="urn:schemas-microsoft-com:office:word" xmlns:a="http://schemas.openxmlformats.org/drawingml/2006/main" xmlns:pic="http://schemas.openxmlformats.org/drawingml/2006/picture" xmlns:wp="http://schemas.openxmlformats.org/drawingml/2006/wordprocessingDrawing"/>
 </file>
 
 <file path=word/numbering.xml><?xml version="1.0" encoding="utf-8"?>
 <w:numbering xmlns:w="http://schemas.openxmlformats.org/wordprocessingml/2006/main">
   <w:abstractNum w:abstractNumId="0">
+    <w:nsid w:val="eb7563ff"/>
     <w:multiLevelType w:val="multilevel"/>
     <w:lvl w:ilvl="0">
       <w:numFmt w:val="bullet"/>
@@ -701,6 +917,7 @@
     </w:lvl>
   </w:abstractNum>
   <w:abstractNum w:abstractNumId="2">
+    <w:nsid w:val="60eef8de"/>
     <w:multiLevelType w:val="multilevel"/>
     <w:lvl w:ilvl="0">
       <w:numFmt w:val="bullet"/>
@@ -781,6 +998,7 @@
     </w:lvl>
   </w:abstractNum>
   <w:abstractNum w:abstractNumId="3">
+    <w:nsid w:val="84f71cdb"/>
     <w:multiLevelType w:val="multilevel"/>
     <w:lvl w:ilvl="0">
       <w:start w:val="1"/>
@@ -868,267 +1086,7 @@
     </w:lvl>
   </w:abstractNum>
   <w:abstractNum w:abstractNumId="4">
-    <w:multiLevelType w:val="multilevel"/>
-    <w:lvl w:ilvl="0">
-      <w:start w:val="2"/>
-      <w:numFmt w:val="decimal"/>
-      <w:lvlText w:val="%1."/>
-      <w:lvlJc w:val="left"/>
-      <w:pPr>
-        <w:tabs>
-          <w:tab w:val="num" w:pos="0"/>
-        </w:tabs>
-        <w:ind w:left="480" w:hanging="480"/>
-      </w:pPr>
-    </w:lvl>
-    <w:lvl w:ilvl="1">
-      <w:start w:val="2"/>
-      <w:numFmt w:val="decimal"/>
-      <w:lvlText w:val="%2."/>
-      <w:lvlJc w:val="left"/>
-      <w:pPr>
-        <w:tabs>
-          <w:tab w:val="num" w:pos="720"/>
-        </w:tabs>
-        <w:ind w:left="1200" w:hanging="480"/>
-      </w:pPr>
-    </w:lvl>
-    <w:lvl w:ilvl="2">
-      <w:start w:val="2"/>
-      <w:numFmt w:val="decimal"/>
-      <w:lvlText w:val="%3."/>
-      <w:lvlJc w:val="left"/>
-      <w:pPr>
-        <w:tabs>
-          <w:tab w:val="num" w:pos="1440"/>
-        </w:tabs>
-        <w:ind w:left="1920" w:hanging="480"/>
-      </w:pPr>
-    </w:lvl>
-    <w:lvl w:ilvl="3">
-      <w:start w:val="2"/>
-      <w:numFmt w:val="decimal"/>
-      <w:lvlText w:val="%4."/>
-      <w:lvlJc w:val="left"/>
-      <w:pPr>
-        <w:tabs>
-          <w:tab w:val="num" w:pos="2160"/>
-        </w:tabs>
-        <w:ind w:left="2640" w:hanging="480"/>
-      </w:pPr>
-    </w:lvl>
-    <w:lvl w:ilvl="4">
-      <w:start w:val="2"/>
-      <w:numFmt w:val="decimal"/>
-      <w:lvlText w:val="%5."/>
-      <w:lvlJc w:val="left"/>
-      <w:pPr>
-        <w:tabs>
-          <w:tab w:val="num" w:pos="2880"/>
-        </w:tabs>
-        <w:ind w:left="3360" w:hanging="480"/>
-      </w:pPr>
-    </w:lvl>
-    <w:lvl w:ilvl="5">
-      <w:start w:val="2"/>
-      <w:numFmt w:val="decimal"/>
-      <w:lvlText w:val="%6."/>
-      <w:lvlJc w:val="left"/>
-      <w:pPr>
-        <w:tabs>
-          <w:tab w:val="num" w:pos="3600"/>
-        </w:tabs>
-        <w:ind w:left="4080" w:hanging="480"/>
-      </w:pPr>
-    </w:lvl>
-    <w:lvl w:ilvl="6">
-      <w:start w:val="2"/>
-      <w:numFmt w:val="decimal"/>
-      <w:lvlText w:val="%7."/>
-      <w:lvlJc w:val="left"/>
-      <w:pPr>
-        <w:tabs>
-          <w:tab w:val="num" w:pos="4320"/>
-        </w:tabs>
-        <w:ind w:left="4800" w:hanging="480"/>
-      </w:pPr>
-    </w:lvl>
-  </w:abstractNum>
-  <w:abstractNum w:abstractNumId="5">
-    <w:multiLevelType w:val="multilevel"/>
-    <w:lvl w:ilvl="0">
-      <w:start w:val="3"/>
-      <w:numFmt w:val="decimal"/>
-      <w:lvlText w:val="%1."/>
-      <w:lvlJc w:val="left"/>
-      <w:pPr>
-        <w:tabs>
-          <w:tab w:val="num" w:pos="0"/>
-        </w:tabs>
-        <w:ind w:left="480" w:hanging="480"/>
-      </w:pPr>
-    </w:lvl>
-    <w:lvl w:ilvl="1">
-      <w:start w:val="3"/>
-      <w:numFmt w:val="decimal"/>
-      <w:lvlText w:val="%2."/>
-      <w:lvlJc w:val="left"/>
-      <w:pPr>
-        <w:tabs>
-          <w:tab w:val="num" w:pos="720"/>
-        </w:tabs>
-        <w:ind w:left="1200" w:hanging="480"/>
-      </w:pPr>
-    </w:lvl>
-    <w:lvl w:ilvl="2">
-      <w:start w:val="3"/>
-      <w:numFmt w:val="decimal"/>
-      <w:lvlText w:val="%3."/>
-      <w:lvlJc w:val="left"/>
-      <w:pPr>
-        <w:tabs>
-          <w:tab w:val="num" w:pos="1440"/>
-        </w:tabs>
-        <w:ind w:left="1920" w:hanging="480"/>
-      </w:pPr>
-    </w:lvl>
-    <w:lvl w:ilvl="3">
-      <w:start w:val="3"/>
-      <w:numFmt w:val="decimal"/>
-      <w:lvlText w:val="%4."/>
-      <w:lvlJc w:val="left"/>
-      <w:pPr>
-        <w:tabs>
-          <w:tab w:val="num" w:pos="2160"/>
-        </w:tabs>
-        <w:ind w:left="2640" w:hanging="480"/>
-      </w:pPr>
-    </w:lvl>
-    <w:lvl w:ilvl="4">
-      <w:start w:val="3"/>
-      <w:numFmt w:val="decimal"/>
-      <w:lvlText w:val="%5."/>
-      <w:lvlJc w:val="left"/>
-      <w:pPr>
-        <w:tabs>
-          <w:tab w:val="num" w:pos="2880"/>
-        </w:tabs>
-        <w:ind w:left="3360" w:hanging="480"/>
-      </w:pPr>
-    </w:lvl>
-    <w:lvl w:ilvl="5">
-      <w:start w:val="3"/>
-      <w:numFmt w:val="decimal"/>
-      <w:lvlText w:val="%6."/>
-      <w:lvlJc w:val="left"/>
-      <w:pPr>
-        <w:tabs>
-          <w:tab w:val="num" w:pos="3600"/>
-        </w:tabs>
-        <w:ind w:left="4080" w:hanging="480"/>
-      </w:pPr>
-    </w:lvl>
-    <w:lvl w:ilvl="6">
-      <w:start w:val="3"/>
-      <w:numFmt w:val="decimal"/>
-      <w:lvlText w:val="%7."/>
-      <w:lvlJc w:val="left"/>
-      <w:pPr>
-        <w:tabs>
-          <w:tab w:val="num" w:pos="4320"/>
-        </w:tabs>
-        <w:ind w:left="4800" w:hanging="480"/>
-      </w:pPr>
-    </w:lvl>
-  </w:abstractNum>
-  <w:abstractNum w:abstractNumId="6">
-    <w:multiLevelType w:val="multilevel"/>
-    <w:lvl w:ilvl="0">
-      <w:start w:val="4"/>
-      <w:numFmt w:val="decimal"/>
-      <w:lvlText w:val="%1."/>
-      <w:lvlJc w:val="left"/>
-      <w:pPr>
-        <w:tabs>
-          <w:tab w:val="num" w:pos="0"/>
-        </w:tabs>
-        <w:ind w:left="480" w:hanging="480"/>
-      </w:pPr>
-    </w:lvl>
-    <w:lvl w:ilvl="1">
-      <w:start w:val="4"/>
-      <w:numFmt w:val="decimal"/>
-      <w:lvlText w:val="%2."/>
-      <w:lvlJc w:val="left"/>
-      <w:pPr>
-        <w:tabs>
-          <w:tab w:val="num" w:pos="720"/>
-        </w:tabs>
-        <w:ind w:left="1200" w:hanging="480"/>
-      </w:pPr>
-    </w:lvl>
-    <w:lvl w:ilvl="2">
-      <w:start w:val="4"/>
-      <w:numFmt w:val="decimal"/>
-      <w:lvlText w:val="%3."/>
-      <w:lvlJc w:val="left"/>
-      <w:pPr>
-        <w:tabs>
-          <w:tab w:val="num" w:pos="1440"/>
-        </w:tabs>
-        <w:ind w:left="1920" w:hanging="480"/>
-      </w:pPr>
-    </w:lvl>
-    <w:lvl w:ilvl="3">
-      <w:start w:val="4"/>
-      <w:numFmt w:val="decimal"/>
-      <w:lvlText w:val="%4."/>
-      <w:lvlJc w:val="left"/>
-      <w:pPr>
-        <w:tabs>
-          <w:tab w:val="num" w:pos="2160"/>
-        </w:tabs>
-        <w:ind w:left="2640" w:hanging="480"/>
-      </w:pPr>
-    </w:lvl>
-    <w:lvl w:ilvl="4">
-      <w:start w:val="4"/>
-      <w:numFmt w:val="decimal"/>
-      <w:lvlText w:val="%5."/>
-      <w:lvlJc w:val="left"/>
-      <w:pPr>
-        <w:tabs>
-          <w:tab w:val="num" w:pos="2880"/>
-        </w:tabs>
-        <w:ind w:left="3360" w:hanging="480"/>
-      </w:pPr>
-    </w:lvl>
-    <w:lvl w:ilvl="5">
-      <w:start w:val="4"/>
-      <w:numFmt w:val="decimal"/>
-      <w:lvlText w:val="%6."/>
-      <w:lvlJc w:val="left"/>
-      <w:pPr>
-        <w:tabs>
-          <w:tab w:val="num" w:pos="3600"/>
-        </w:tabs>
-        <w:ind w:left="4080" w:hanging="480"/>
-      </w:pPr>
-    </w:lvl>
-    <w:lvl w:ilvl="6">
-      <w:start w:val="4"/>
-      <w:numFmt w:val="decimal"/>
-      <w:lvlText w:val="%7."/>
-      <w:lvlJc w:val="left"/>
-      <w:pPr>
-        <w:tabs>
-          <w:tab w:val="num" w:pos="4320"/>
-        </w:tabs>
-        <w:ind w:left="4800" w:hanging="480"/>
-      </w:pPr>
-    </w:lvl>
-  </w:abstractNum>
-  <w:abstractNum w:abstractNumId="7">
+    <w:nsid w:val="f7651778"/>
     <w:multiLevelType w:val="multilevel"/>
     <w:lvl w:ilvl="0">
       <w:start w:val="1"/>
@@ -1271,78 +1229,6 @@
   </w:num>
   <w:num w:numId="5">
     <w:abstractNumId w:val="4"/>
-    <w:lvlOverride w:ilvl="0">
-      <w:startOverride w:val="2"/>
-    </w:lvlOverride>
-    <w:lvlOverride w:ilvl="1">
-      <w:startOverride w:val="2"/>
-    </w:lvlOverride>
-    <w:lvlOverride w:ilvl="2">
-      <w:startOverride w:val="2"/>
-    </w:lvlOverride>
-    <w:lvlOverride w:ilvl="3">
-      <w:startOverride w:val="2"/>
-    </w:lvlOverride>
-    <w:lvlOverride w:ilvl="4">
-      <w:startOverride w:val="2"/>
-    </w:lvlOverride>
-    <w:lvlOverride w:ilvl="5">
-      <w:startOverride w:val="2"/>
-    </w:lvlOverride>
-    <w:lvlOverride w:ilvl="6">
-      <w:startOverride w:val="2"/>
-    </w:lvlOverride>
-  </w:num>
-  <w:num w:numId="6">
-    <w:abstractNumId w:val="5"/>
-    <w:lvlOverride w:ilvl="0">
-      <w:startOverride w:val="3"/>
-    </w:lvlOverride>
-    <w:lvlOverride w:ilvl="1">
-      <w:startOverride w:val="3"/>
-    </w:lvlOverride>
-    <w:lvlOverride w:ilvl="2">
-      <w:startOverride w:val="3"/>
-    </w:lvlOverride>
-    <w:lvlOverride w:ilvl="3">
-      <w:startOverride w:val="3"/>
-    </w:lvlOverride>
-    <w:lvlOverride w:ilvl="4">
-      <w:startOverride w:val="3"/>
-    </w:lvlOverride>
-    <w:lvlOverride w:ilvl="5">
-      <w:startOverride w:val="3"/>
-    </w:lvlOverride>
-    <w:lvlOverride w:ilvl="6">
-      <w:startOverride w:val="3"/>
-    </w:lvlOverride>
-  </w:num>
-  <w:num w:numId="7">
-    <w:abstractNumId w:val="6"/>
-    <w:lvlOverride w:ilvl="0">
-      <w:startOverride w:val="4"/>
-    </w:lvlOverride>
-    <w:lvlOverride w:ilvl="1">
-      <w:startOverride w:val="4"/>
-    </w:lvlOverride>
-    <w:lvlOverride w:ilvl="2">
-      <w:startOverride w:val="4"/>
-    </w:lvlOverride>
-    <w:lvlOverride w:ilvl="3">
-      <w:startOverride w:val="4"/>
-    </w:lvlOverride>
-    <w:lvlOverride w:ilvl="4">
-      <w:startOverride w:val="4"/>
-    </w:lvlOverride>
-    <w:lvlOverride w:ilvl="5">
-      <w:startOverride w:val="4"/>
-    </w:lvlOverride>
-    <w:lvlOverride w:ilvl="6">
-      <w:startOverride w:val="4"/>
-    </w:lvlOverride>
-  </w:num>
-  <w:num w:numId="8">
-    <w:abstractNumId w:val="7"/>
     <w:lvlOverride w:ilvl="0">
       <w:startOverride w:val="1"/>
     </w:lvlOverride>
@@ -1612,8 +1498,8 @@
       <w:i/>
     </w:rPr>
   </w:style>
-  <w:style w:type="paragraph" w:styleId="PictureCaption">
-    <w:name w:val="Picture Caption"/>
+  <w:style w:type="paragraph" w:styleId="ImageCaption">
+    <w:name w:val="Image Caption"/>
     <w:basedOn w:val="Normal"/>
     <w:link w:val="BodyTextChar"/>
     <w:pPr>
@@ -1636,15 +1522,15 @@
       <w:sz w:val="22"/>
     </w:rPr>
   </w:style>
-  <w:style w:type="character" w:customStyle="1" w:styleId="FootnoteReference">
-    <w:name w:val="Footnote Reference"/>
+  <w:style w:type="character" w:customStyle="1" w:styleId="FootnoteRef">
+    <w:name w:val="Footnote Ref"/>
     <w:basedOn w:val="BodyTextChar"/>
     <w:rPr>
       <w:vertAlign w:val="superscript"/>
     </w:rPr>
   </w:style>
-  <w:style w:type="character" w:customStyle="1" w:styleId="Hyperlink">
-    <w:name w:val="Hyperlink"/>
+  <w:style w:type="character" w:customStyle="1" w:styleId="Link">
+    <w:name w:val="Link"/>
     <w:basedOn w:val="BodyTextChar"/>
     <w:rPr>
       <w:color w:val="4F81BD" w:themeColor="accent1"/>

</xml_diff>